<commit_message>
Aanpassen script info pagina
</commit_message>
<xml_diff>
--- a/docs/script-video-info.docx
+++ b/docs/script-video-info.docx
@@ -42,17 +42,36 @@
       </w:r>
     </w:p>
     <w:p>
-      <w:r>
-        <w:rPr>
-          <w:color w:val="7030A0"/>
-        </w:rPr>
-        <w:t>Maar hoe voelt het als er mee</w:t>
-      </w:r>
-      <w:r>
-        <w:rPr>
-          <w:color w:val="ED7D31" w:themeColor="accent2"/>
-        </w:rPr>
-        <w:t>rdere mensen aan het woord zijn?</w:t>
+      <w:pPr>
+        <w:spacing w:after="0"/>
+        <w:rPr>
+          <w:color w:val="7030A0"/>
+        </w:rPr>
+      </w:pPr>
+      <w:r>
+        <w:rPr>
+          <w:color w:val="7030A0"/>
+        </w:rPr>
+        <w:t xml:space="preserve">Maar hoe voelt het als er </w:t>
+      </w:r>
+      <w:r>
+        <w:rPr>
+          <w:color w:val="7030A0"/>
+        </w:rPr>
+        <w:t>meerdere mensen aan het woord zijn?</w:t>
+      </w:r>
+    </w:p>
+    <w:p>
+      <w:pPr>
+        <w:rPr>
+          <w:color w:val="ED7D31" w:themeColor="accent2"/>
+        </w:rPr>
+      </w:pPr>
+      <w:r>
+        <w:rPr>
+          <w:color w:val="ED7D31" w:themeColor="accent2"/>
+        </w:rPr>
+        <w:t>Maar hoe voelt het als er meerdere mensen aan het woord zijn?</w:t>
       </w:r>
     </w:p>
     <w:p>
@@ -142,48 +161,26 @@
         <w:rPr>
           <w:color w:val="ED7D31" w:themeColor="accent2"/>
         </w:rPr>
-        <w:t xml:space="preserve">mee om dit een realiteit te maken? Deel dan deze video op je </w:t>
-      </w:r>
-      <w:proofErr w:type="spellStart"/>
-      <w:r>
-        <w:rPr>
-          <w:color w:val="ED7D31" w:themeColor="accent2"/>
-        </w:rPr>
-        <w:t>social</w:t>
-      </w:r>
-      <w:proofErr w:type="spellEnd"/>
-      <w:r>
-        <w:rPr>
-          <w:color w:val="ED7D31" w:themeColor="accent2"/>
-        </w:rPr>
-        <w:t xml:space="preserve"> media en steun zo de dovengemeenschap.</w:t>
-      </w:r>
-    </w:p>
-    <w:p>
-      <w:pPr>
-        <w:rPr>
-          <w:color w:val="7030A0"/>
-        </w:rPr>
-      </w:pPr>
-      <w:r>
-        <w:rPr>
-          <w:color w:val="7030A0"/>
-        </w:rPr>
-        <w:t xml:space="preserve">Dit project wordt uitgevoerd in samenwerking met doof </w:t>
-      </w:r>
-      <w:proofErr w:type="spellStart"/>
-      <w:r>
-        <w:rPr>
-          <w:color w:val="7030A0"/>
-        </w:rPr>
-        <w:t>vlaanderen</w:t>
-      </w:r>
-      <w:proofErr w:type="spellEnd"/>
-      <w:r>
-        <w:rPr>
-          <w:color w:val="7030A0"/>
-        </w:rPr>
-        <w:t>.</w:t>
+        <w:t>mee om dit een realiteit te maken? Deel dan deze video op je social media en steun zo de dovengemeenschap.</w:t>
+      </w:r>
+    </w:p>
+    <w:p>
+      <w:pPr>
+        <w:rPr>
+          <w:color w:val="7030A0"/>
+        </w:rPr>
+      </w:pPr>
+      <w:r>
+        <w:rPr>
+          <w:color w:val="7030A0"/>
+        </w:rPr>
+        <w:t>Dit project wordt uitgevoerd in samenwerking met doof vlaanderen.</w:t>
+      </w:r>
+      <w:r>
+        <w:rPr>
+          <w:color w:val="7030A0"/>
+        </w:rPr>
+        <w:t xml:space="preserve"> (eventueel als tekst)</w:t>
       </w:r>
       <w:bookmarkStart w:id="0" w:name="_GoBack"/>
       <w:bookmarkEnd w:id="0"/>

</xml_diff>

<commit_message>
Toevoegen script met grote letters voor afdruk, tekst pagina info aanpassing
</commit_message>
<xml_diff>
--- a/docs/script-video-info.docx
+++ b/docs/script-video-info.docx
@@ -6,11 +6,15 @@
       <w:pPr>
         <w:rPr>
           <w:color w:val="7030A0"/>
-        </w:rPr>
-      </w:pPr>
-      <w:r>
-        <w:rPr>
-          <w:color w:val="7030A0"/>
+          <w:sz w:val="32"/>
+          <w:szCs w:val="32"/>
+        </w:rPr>
+      </w:pPr>
+      <w:r>
+        <w:rPr>
+          <w:color w:val="7030A0"/>
+          <w:sz w:val="32"/>
+          <w:szCs w:val="32"/>
         </w:rPr>
         <w:t>Hoe is het om doof te zijn?</w:t>
       </w:r>
@@ -19,11 +23,15 @@
       <w:pPr>
         <w:rPr>
           <w:color w:val="7030A0"/>
-        </w:rPr>
-      </w:pPr>
-      <w:r>
-        <w:rPr>
-          <w:color w:val="7030A0"/>
+          <w:sz w:val="32"/>
+          <w:szCs w:val="32"/>
+        </w:rPr>
+      </w:pPr>
+      <w:r>
+        <w:rPr>
+          <w:color w:val="7030A0"/>
+          <w:sz w:val="32"/>
+          <w:szCs w:val="32"/>
         </w:rPr>
         <w:t>Hoor je helemaal niks of komen er nog klanken door?</w:t>
       </w:r>
@@ -32,11 +40,15 @@
       <w:pPr>
         <w:rPr>
           <w:color w:val="ED7D31" w:themeColor="accent2"/>
-        </w:rPr>
-      </w:pPr>
-      <w:r>
-        <w:rPr>
-          <w:color w:val="ED7D31" w:themeColor="accent2"/>
+          <w:sz w:val="32"/>
+          <w:szCs w:val="32"/>
+        </w:rPr>
+      </w:pPr>
+      <w:r>
+        <w:rPr>
+          <w:color w:val="ED7D31" w:themeColor="accent2"/>
+          <w:sz w:val="32"/>
+          <w:szCs w:val="32"/>
         </w:rPr>
         <w:t>Kerstfeestjes, nieuwjaarsfeestjes, gezellig toch?</w:t>
       </w:r>
@@ -46,30 +58,15 @@
         <w:spacing w:after="0"/>
         <w:rPr>
           <w:color w:val="7030A0"/>
-        </w:rPr>
-      </w:pPr>
-      <w:r>
-        <w:rPr>
-          <w:color w:val="7030A0"/>
-        </w:rPr>
-        <w:t xml:space="preserve">Maar hoe voelt het als er </w:t>
-      </w:r>
-      <w:r>
-        <w:rPr>
-          <w:color w:val="7030A0"/>
-        </w:rPr>
-        <w:t>meerdere mensen aan het woord zijn?</w:t>
-      </w:r>
-    </w:p>
-    <w:p>
-      <w:pPr>
-        <w:rPr>
-          <w:color w:val="ED7D31" w:themeColor="accent2"/>
-        </w:rPr>
-      </w:pPr>
-      <w:r>
-        <w:rPr>
-          <w:color w:val="ED7D31" w:themeColor="accent2"/>
+          <w:sz w:val="32"/>
+          <w:szCs w:val="32"/>
+        </w:rPr>
+      </w:pPr>
+      <w:r>
+        <w:rPr>
+          <w:color w:val="7030A0"/>
+          <w:sz w:val="32"/>
+          <w:szCs w:val="32"/>
         </w:rPr>
         <w:t>Maar hoe voelt het als er meerdere mensen aan het woord zijn?</w:t>
       </w:r>
@@ -78,11 +75,32 @@
       <w:pPr>
         <w:rPr>
           <w:color w:val="ED7D31" w:themeColor="accent2"/>
-        </w:rPr>
-      </w:pPr>
-      <w:r>
-        <w:rPr>
-          <w:color w:val="ED7D31" w:themeColor="accent2"/>
+          <w:sz w:val="32"/>
+          <w:szCs w:val="32"/>
+        </w:rPr>
+      </w:pPr>
+      <w:r>
+        <w:rPr>
+          <w:color w:val="ED7D31" w:themeColor="accent2"/>
+          <w:sz w:val="32"/>
+          <w:szCs w:val="32"/>
+        </w:rPr>
+        <w:t>Maar hoe voelt het als er meerdere mensen aan het woord zijn?</w:t>
+      </w:r>
+    </w:p>
+    <w:p>
+      <w:pPr>
+        <w:rPr>
+          <w:color w:val="ED7D31" w:themeColor="accent2"/>
+          <w:sz w:val="32"/>
+          <w:szCs w:val="32"/>
+        </w:rPr>
+      </w:pPr>
+      <w:r>
+        <w:rPr>
+          <w:color w:val="ED7D31" w:themeColor="accent2"/>
+          <w:sz w:val="32"/>
+          <w:szCs w:val="32"/>
         </w:rPr>
         <w:t xml:space="preserve">We willen via ons project zoveel mogelijk mensen laten meeleven met de doven tijdens deze feestdagen, </w:t>
       </w:r>
@@ -91,11 +109,15 @@
       <w:pPr>
         <w:rPr>
           <w:color w:val="7030A0"/>
-        </w:rPr>
-      </w:pPr>
-      <w:r>
-        <w:rPr>
-          <w:color w:val="7030A0"/>
+          <w:sz w:val="32"/>
+          <w:szCs w:val="32"/>
+        </w:rPr>
+      </w:pPr>
+      <w:r>
+        <w:rPr>
+          <w:color w:val="7030A0"/>
+          <w:sz w:val="32"/>
+          <w:szCs w:val="32"/>
         </w:rPr>
         <w:t xml:space="preserve">en zo hopelijk zorgen voor meer verdraagzaamheid en begrip. </w:t>
       </w:r>
@@ -104,11 +126,15 @@
       <w:pPr>
         <w:rPr>
           <w:color w:val="7030A0"/>
-        </w:rPr>
-      </w:pPr>
-      <w:r>
-        <w:rPr>
-          <w:color w:val="7030A0"/>
+          <w:sz w:val="32"/>
+          <w:szCs w:val="32"/>
+        </w:rPr>
+      </w:pPr>
+      <w:r>
+        <w:rPr>
+          <w:color w:val="7030A0"/>
+          <w:sz w:val="32"/>
+          <w:szCs w:val="32"/>
         </w:rPr>
         <w:t>Mensen dichter bij elkaar brengen, daar draaien de feestdagen toch juist om?</w:t>
       </w:r>
@@ -117,11 +143,15 @@
       <w:pPr>
         <w:rPr>
           <w:color w:val="ED7D31" w:themeColor="accent2"/>
-        </w:rPr>
-      </w:pPr>
-      <w:r>
-        <w:rPr>
-          <w:color w:val="ED7D31" w:themeColor="accent2"/>
+          <w:sz w:val="32"/>
+          <w:szCs w:val="32"/>
+        </w:rPr>
+      </w:pPr>
+      <w:r>
+        <w:rPr>
+          <w:color w:val="ED7D31" w:themeColor="accent2"/>
+          <w:sz w:val="32"/>
+          <w:szCs w:val="32"/>
         </w:rPr>
         <w:t>Trouwens, wat vind je van de ondertiteling? Best handig, toch? Spijtig genoeg wordt die nog niet overal standaard voorzien.. Dit is slechts één van de voorbeelden van alledaagse problemen waar men mee kampt.</w:t>
       </w:r>
@@ -130,17 +160,23 @@
       <w:pPr>
         <w:rPr>
           <w:color w:val="7030A0"/>
-        </w:rPr>
-      </w:pPr>
-      <w:r>
-        <w:rPr>
-          <w:color w:val="7030A0"/>
+          <w:sz w:val="32"/>
+          <w:szCs w:val="32"/>
+        </w:rPr>
+      </w:pPr>
+      <w:r>
+        <w:rPr>
+          <w:color w:val="7030A0"/>
+          <w:sz w:val="32"/>
+          <w:szCs w:val="32"/>
         </w:rPr>
         <w:t xml:space="preserve">Een dove is een persoon, net zoals jij, met wensen en dromen, en verdient </w:t>
       </w:r>
       <w:r>
         <w:rPr>
           <w:color w:val="7030A0"/>
+          <w:sz w:val="32"/>
+          <w:szCs w:val="32"/>
         </w:rPr>
         <w:t>daarom ook dezelfde kansen.</w:t>
       </w:r>
@@ -149,71 +185,139 @@
       <w:pPr>
         <w:rPr>
           <w:color w:val="ED7D31" w:themeColor="accent2"/>
-        </w:rPr>
-      </w:pPr>
-      <w:r>
-        <w:rPr>
-          <w:color w:val="ED7D31" w:themeColor="accent2"/>
+          <w:sz w:val="32"/>
+          <w:szCs w:val="32"/>
+        </w:rPr>
+      </w:pPr>
+      <w:r>
+        <w:rPr>
+          <w:color w:val="ED7D31" w:themeColor="accent2"/>
+          <w:sz w:val="32"/>
+          <w:szCs w:val="32"/>
         </w:rPr>
         <w:t xml:space="preserve">Help jij </w:t>
       </w:r>
       <w:r>
         <w:rPr>
           <w:color w:val="ED7D31" w:themeColor="accent2"/>
-        </w:rPr>
-        <w:t>mee om dit een realiteit te maken? Deel dan deze video op je social media en steun zo de dovengemeenschap.</w:t>
-      </w:r>
-    </w:p>
-    <w:p>
-      <w:pPr>
-        <w:rPr>
-          <w:color w:val="7030A0"/>
-        </w:rPr>
-      </w:pPr>
-      <w:r>
-        <w:rPr>
-          <w:color w:val="7030A0"/>
+          <w:sz w:val="32"/>
+          <w:szCs w:val="32"/>
+        </w:rPr>
+        <w:t xml:space="preserve">mee om dit een realiteit te maken? Deel dan deze video op je </w:t>
+      </w:r>
+      <w:proofErr w:type="spellStart"/>
+      <w:r>
+        <w:rPr>
+          <w:color w:val="ED7D31" w:themeColor="accent2"/>
+          <w:sz w:val="32"/>
+          <w:szCs w:val="32"/>
+        </w:rPr>
+        <w:t>social</w:t>
+      </w:r>
+      <w:proofErr w:type="spellEnd"/>
+      <w:r>
+        <w:rPr>
+          <w:color w:val="ED7D31" w:themeColor="accent2"/>
+          <w:sz w:val="32"/>
+          <w:szCs w:val="32"/>
+        </w:rPr>
+        <w:t xml:space="preserve"> media en steun zo de dovengemeenschap.</w:t>
+      </w:r>
+    </w:p>
+    <w:p>
+      <w:pPr>
+        <w:rPr>
+          <w:color w:val="A6A6A6" w:themeColor="background1" w:themeShade="A6"/>
+          <w:sz w:val="32"/>
+          <w:szCs w:val="32"/>
+        </w:rPr>
+      </w:pPr>
+      <w:r>
+        <w:rPr>
+          <w:color w:val="A6A6A6" w:themeColor="background1" w:themeShade="A6"/>
+          <w:sz w:val="32"/>
+          <w:szCs w:val="32"/>
         </w:rPr>
         <w:t xml:space="preserve">Dit project wordt uitgevoerd in </w:t>
       </w:r>
       <w:r>
         <w:rPr>
-          <w:color w:val="7030A0"/>
-        </w:rPr>
-        <w:t>opdracht van KdG</w:t>
-      </w:r>
-      <w:r>
-        <w:rPr>
-          <w:color w:val="7030A0"/>
+          <w:color w:val="A6A6A6" w:themeColor="background1" w:themeShade="A6"/>
+          <w:sz w:val="32"/>
+          <w:szCs w:val="32"/>
+        </w:rPr>
+        <w:t xml:space="preserve">opdracht van </w:t>
+      </w:r>
+      <w:proofErr w:type="spellStart"/>
+      <w:r>
+        <w:rPr>
+          <w:color w:val="A6A6A6" w:themeColor="background1" w:themeShade="A6"/>
+          <w:sz w:val="32"/>
+          <w:szCs w:val="32"/>
+        </w:rPr>
+        <w:t>KdG</w:t>
+      </w:r>
+      <w:proofErr w:type="spellEnd"/>
+      <w:r>
+        <w:rPr>
+          <w:color w:val="A6A6A6" w:themeColor="background1" w:themeShade="A6"/>
+          <w:sz w:val="32"/>
+          <w:szCs w:val="32"/>
         </w:rPr>
         <w:t>.</w:t>
       </w:r>
       <w:r>
         <w:rPr>
-          <w:color w:val="7030A0"/>
+          <w:color w:val="A6A6A6" w:themeColor="background1" w:themeShade="A6"/>
+          <w:sz w:val="32"/>
+          <w:szCs w:val="32"/>
         </w:rPr>
         <w:t xml:space="preserve"> (</w:t>
       </w:r>
       <w:r>
         <w:rPr>
-          <w:color w:val="7030A0"/>
+          <w:color w:val="A6A6A6" w:themeColor="background1" w:themeShade="A6"/>
+          <w:sz w:val="32"/>
+          <w:szCs w:val="32"/>
         </w:rPr>
         <w:t>als tekst</w:t>
       </w:r>
       <w:r>
         <w:rPr>
-          <w:color w:val="7030A0"/>
-        </w:rPr>
-        <w:t>, logo KdG onder</w:t>
+          <w:color w:val="A6A6A6" w:themeColor="background1" w:themeShade="A6"/>
+          <w:sz w:val="32"/>
+          <w:szCs w:val="32"/>
+        </w:rPr>
+        <w:t xml:space="preserve">, logo </w:t>
+      </w:r>
+      <w:proofErr w:type="spellStart"/>
+      <w:r>
+        <w:rPr>
+          <w:color w:val="A6A6A6" w:themeColor="background1" w:themeShade="A6"/>
+          <w:sz w:val="32"/>
+          <w:szCs w:val="32"/>
+        </w:rPr>
+        <w:t>KdG</w:t>
+      </w:r>
+      <w:proofErr w:type="spellEnd"/>
+      <w:r>
+        <w:rPr>
+          <w:color w:val="A6A6A6" w:themeColor="background1" w:themeShade="A6"/>
+          <w:sz w:val="32"/>
+          <w:szCs w:val="32"/>
+        </w:rPr>
+        <w:t xml:space="preserve"> onder</w:t>
+      </w:r>
+      <w:r>
+        <w:rPr>
+          <w:color w:val="A6A6A6" w:themeColor="background1" w:themeShade="A6"/>
+          <w:sz w:val="32"/>
+          <w:szCs w:val="32"/>
+        </w:rPr>
+        <w:t>)</w:t>
       </w:r>
       <w:bookmarkStart w:id="0" w:name="_GoBack"/>
       <w:bookmarkEnd w:id="0"/>
-      <w:r>
-        <w:rPr>
-          <w:color w:val="7030A0"/>
-        </w:rPr>
-        <w:t>)</w:t>
-      </w:r>
     </w:p>
     <w:sectPr>
       <w:pgSz w:w="11906" w:h="16838"/>

</xml_diff>